<commit_message>
Added file names to every code in report
</commit_message>
<xml_diff>
--- a/Lab1/Lab1_Kyrychenko.docx
+++ b/Lab1/Lab1_Kyrychenko.docx
@@ -1905,7 +1905,39 @@
           <w:szCs w:val="28"/>
           <w:lang w:val="uk-UA"/>
         </w:rPr>
-        <w:t>Програмний код:</w:t>
+        <w:t>Програмний код</w:t>
+      </w:r>
+      <w:r>
+        <w:rPr>
+          <w:sz w:val="28"/>
+          <w:szCs w:val="28"/>
+          <w:lang w:val="en-US"/>
+        </w:rPr>
+        <w:t xml:space="preserve"> </w:t>
+      </w:r>
+      <w:r>
+        <w:rPr>
+          <w:sz w:val="28"/>
+          <w:szCs w:val="28"/>
+          <w:lang w:val="uk-UA"/>
+        </w:rPr>
+        <w:t xml:space="preserve">ФАЙЛ </w:t>
+      </w:r>
+      <w:r>
+        <w:rPr>
+          <w:sz w:val="28"/>
+          <w:szCs w:val="28"/>
+          <w:lang w:val="en-US"/>
+        </w:rPr>
+        <w:t>index3.php</w:t>
+      </w:r>
+      <w:r>
+        <w:rPr>
+          <w:sz w:val="28"/>
+          <w:szCs w:val="28"/>
+          <w:lang w:val="uk-UA"/>
+        </w:rPr>
+        <w:t>:</w:t>
       </w:r>
     </w:p>
     <w:p>
@@ -1917,14 +1949,6 @@
           <w:lang w:val="en-US"/>
         </w:rPr>
       </w:pPr>
-      <w:r>
-        <w:rPr>
-          <w:sz w:val="28"/>
-          <w:szCs w:val="28"/>
-          <w:lang w:val="en-US"/>
-        </w:rPr>
-        <w:tab/>
-      </w:r>
     </w:p>
     <w:p>
       <w:pPr>
@@ -3156,7 +3180,6 @@
         <w:t xml:space="preserve">    $worker-&gt;</w:t>
       </w:r>
       <w:proofErr w:type="spellStart"/>
-      <w:proofErr w:type="gramStart"/>
       <w:r>
         <w:rPr>
           <w:sz w:val="28"/>
@@ -3172,16 +3195,7 @@
           <w:szCs w:val="28"/>
           <w:lang w:val="en-US"/>
         </w:rPr>
-        <w:t>(</w:t>
-      </w:r>
-      <w:proofErr w:type="gramEnd"/>
-      <w:r>
-        <w:rPr>
-          <w:sz w:val="28"/>
-          <w:szCs w:val="28"/>
-          <w:lang w:val="en-US"/>
-        </w:rPr>
-        <w:t>);</w:t>
+        <w:t>();</w:t>
       </w:r>
       <w:r>
         <w:rPr>
@@ -3925,25 +3939,7 @@
           <w:szCs w:val="28"/>
           <w:lang w:val="en-US"/>
         </w:rPr>
-        <w:t xml:space="preserve"> «Object is </w:t>
-      </w:r>
-      <w:proofErr w:type="gramStart"/>
-      <w:r>
-        <w:rPr>
-          <w:sz w:val="28"/>
-          <w:szCs w:val="28"/>
-          <w:lang w:val="en-US"/>
-        </w:rPr>
-        <w:t>deleted!»</w:t>
-      </w:r>
-      <w:proofErr w:type="gramEnd"/>
-      <w:r>
-        <w:rPr>
-          <w:sz w:val="28"/>
-          <w:szCs w:val="28"/>
-          <w:lang w:val="en-US"/>
-        </w:rPr>
-        <w:t xml:space="preserve">. </w:t>
+        <w:t xml:space="preserve"> «Object is deleted!». </w:t>
       </w:r>
       <w:proofErr w:type="spellStart"/>
       <w:r>
@@ -5062,6 +5058,7 @@
     </w:p>
     <w:p>
       <w:pPr>
+        <w:ind w:firstLine="0"/>
         <w:rPr>
           <w:sz w:val="28"/>
           <w:szCs w:val="28"/>
@@ -5075,17 +5072,56 @@
           <w:lang w:val="uk-UA"/>
         </w:rPr>
         <w:lastRenderedPageBreak/>
-        <w:t>Програмний код:</w:t>
-      </w:r>
-    </w:p>
-    <w:p>
-      <w:pPr>
-        <w:rPr>
-          <w:sz w:val="28"/>
-          <w:szCs w:val="28"/>
-          <w:lang w:val="uk-UA"/>
-        </w:rPr>
-      </w:pPr>
+        <w:t>Програмний код</w:t>
+      </w:r>
+      <w:r>
+        <w:rPr>
+          <w:sz w:val="28"/>
+          <w:szCs w:val="28"/>
+          <w:lang w:val="en-US"/>
+        </w:rPr>
+        <w:t xml:space="preserve"> </w:t>
+      </w:r>
+      <w:r>
+        <w:rPr>
+          <w:sz w:val="28"/>
+          <w:szCs w:val="28"/>
+          <w:lang w:val="uk-UA"/>
+        </w:rPr>
+        <w:t xml:space="preserve">ФАЙЛ </w:t>
+      </w:r>
+      <w:r>
+        <w:rPr>
+          <w:sz w:val="28"/>
+          <w:szCs w:val="28"/>
+          <w:lang w:val="en-US"/>
+        </w:rPr>
+        <w:t>index</w:t>
+      </w:r>
+      <w:r>
+        <w:rPr>
+          <w:sz w:val="28"/>
+          <w:szCs w:val="28"/>
+          <w:lang w:val="en-US"/>
+        </w:rPr>
+        <w:t>4</w:t>
+      </w:r>
+      <w:r>
+        <w:rPr>
+          <w:sz w:val="28"/>
+          <w:szCs w:val="28"/>
+          <w:lang w:val="en-US"/>
+        </w:rPr>
+        <w:t>.php</w:t>
+      </w:r>
+      <w:r>
+        <w:rPr>
+          <w:sz w:val="28"/>
+          <w:szCs w:val="28"/>
+          <w:lang w:val="uk-UA"/>
+        </w:rPr>
+        <w:t>:</w:t>
+      </w:r>
     </w:p>
     <w:p>
       <w:pPr>
@@ -5094,35 +5130,9 @@
         <w:rPr>
           <w:sz w:val="28"/>
           <w:szCs w:val="28"/>
-          <w:lang w:val="uk-UA"/>
-        </w:rPr>
-      </w:pPr>
-      <w:r>
-        <w:rPr>
-          <w:sz w:val="28"/>
-          <w:szCs w:val="28"/>
-          <w:lang w:val="en-US"/>
-        </w:rPr>
-        <w:t>&lt;?</w:t>
-      </w:r>
-      <w:proofErr w:type="spellStart"/>
-      <w:r>
-        <w:rPr>
-          <w:sz w:val="28"/>
-          <w:szCs w:val="28"/>
-          <w:lang w:val="en-US"/>
-        </w:rPr>
-        <w:t>php</w:t>
-      </w:r>
-      <w:proofErr w:type="spellEnd"/>
-      <w:r>
-        <w:rPr>
-          <w:sz w:val="28"/>
-          <w:szCs w:val="28"/>
-          <w:lang w:val="en-US"/>
-        </w:rPr>
-        <w:t xml:space="preserve">  </w:t>
-      </w:r>
+          <w:lang w:val="en-US"/>
+        </w:rPr>
+      </w:pPr>
     </w:p>
     <w:p>
       <w:pPr>
@@ -5134,6 +5144,32 @@
           <w:lang w:val="uk-UA"/>
         </w:rPr>
       </w:pPr>
+      <w:r>
+        <w:rPr>
+          <w:sz w:val="28"/>
+          <w:szCs w:val="28"/>
+          <w:lang w:val="en-US"/>
+        </w:rPr>
+        <w:t>&lt;?</w:t>
+      </w:r>
+      <w:proofErr w:type="spellStart"/>
+      <w:r>
+        <w:rPr>
+          <w:sz w:val="28"/>
+          <w:szCs w:val="28"/>
+          <w:lang w:val="en-US"/>
+        </w:rPr>
+        <w:t>php</w:t>
+      </w:r>
+      <w:proofErr w:type="spellEnd"/>
+      <w:r>
+        <w:rPr>
+          <w:sz w:val="28"/>
+          <w:szCs w:val="28"/>
+          <w:lang w:val="en-US"/>
+        </w:rPr>
+        <w:t xml:space="preserve">  </w:t>
+      </w:r>
     </w:p>
     <w:p>
       <w:pPr>
@@ -5142,6 +5178,17 @@
         <w:rPr>
           <w:sz w:val="28"/>
           <w:szCs w:val="28"/>
+          <w:lang w:val="uk-UA"/>
+        </w:rPr>
+      </w:pPr>
+    </w:p>
+    <w:p>
+      <w:pPr>
+        <w:ind w:firstLine="0"/>
+        <w:jc w:val="left"/>
+        <w:rPr>
+          <w:sz w:val="28"/>
+          <w:szCs w:val="28"/>
           <w:lang w:val="en-US"/>
         </w:rPr>
       </w:pPr>
@@ -5377,7 +5424,6 @@
         <w:t xml:space="preserve">    public function </w:t>
       </w:r>
       <w:proofErr w:type="spellStart"/>
-      <w:proofErr w:type="gramStart"/>
       <w:r>
         <w:rPr>
           <w:sz w:val="28"/>
@@ -5393,16 +5439,7 @@
           <w:szCs w:val="28"/>
           <w:lang w:val="en-US"/>
         </w:rPr>
-        <w:t>(</w:t>
-      </w:r>
-      <w:proofErr w:type="gramEnd"/>
-      <w:r>
-        <w:rPr>
-          <w:sz w:val="28"/>
-          <w:szCs w:val="28"/>
-          <w:lang w:val="en-US"/>
-        </w:rPr>
-        <w:t>): void {</w:t>
+        <w:t>(): void {</w:t>
       </w:r>
       <w:r>
         <w:rPr>
@@ -5536,25 +5573,7 @@
           <w:szCs w:val="28"/>
           <w:lang w:val="en-US"/>
         </w:rPr>
-        <w:t xml:space="preserve"> " . $this-&gt;</w:t>
-      </w:r>
-      <w:proofErr w:type="gramStart"/>
-      <w:r>
-        <w:rPr>
-          <w:sz w:val="28"/>
-          <w:szCs w:val="28"/>
-          <w:lang w:val="en-US"/>
-        </w:rPr>
-        <w:t>text .</w:t>
-      </w:r>
-      <w:proofErr w:type="gramEnd"/>
-      <w:r>
-        <w:rPr>
-          <w:sz w:val="28"/>
-          <w:szCs w:val="28"/>
-          <w:lang w:val="en-US"/>
-        </w:rPr>
-        <w:t xml:space="preserve"> "\n";</w:t>
+        <w:t xml:space="preserve"> " . $this-&gt;text . "\n";</w:t>
       </w:r>
       <w:r>
         <w:rPr>
@@ -6530,15 +6549,7 @@
           <w:sz w:val="28"/>
           <w:szCs w:val="28"/>
         </w:rPr>
-        <w:t xml:space="preserve"> </w:t>
-      </w:r>
-      <w:proofErr w:type="gramStart"/>
-      <w:r>
-        <w:rPr>
-          <w:sz w:val="28"/>
-          <w:szCs w:val="28"/>
-        </w:rPr>
-        <w:t xml:space="preserve">для  </w:t>
+        <w:t xml:space="preserve"> для  </w:t>
       </w:r>
       <w:proofErr w:type="spellStart"/>
       <w:r>
@@ -6549,7 +6560,6 @@
         <w:t>роботи</w:t>
       </w:r>
       <w:proofErr w:type="spellEnd"/>
-      <w:proofErr w:type="gramEnd"/>
       <w:r>
         <w:rPr>
           <w:sz w:val="28"/>
@@ -7008,8 +7018,66 @@
           <w:szCs w:val="28"/>
           <w:lang w:val="uk-UA"/>
         </w:rPr>
-        <w:t>Програмний код:</w:t>
-      </w:r>
+        <w:t>Програмний код</w:t>
+      </w:r>
+      <w:r>
+        <w:rPr>
+          <w:sz w:val="28"/>
+          <w:szCs w:val="28"/>
+          <w:lang w:val="en-US"/>
+        </w:rPr>
+        <w:t xml:space="preserve"> </w:t>
+      </w:r>
+      <w:r>
+        <w:rPr>
+          <w:sz w:val="28"/>
+          <w:szCs w:val="28"/>
+          <w:lang w:val="uk-UA"/>
+        </w:rPr>
+        <w:t xml:space="preserve">ФАЙЛ </w:t>
+      </w:r>
+      <w:r>
+        <w:rPr>
+          <w:sz w:val="28"/>
+          <w:szCs w:val="28"/>
+          <w:lang w:val="en-US"/>
+        </w:rPr>
+        <w:t>index</w:t>
+      </w:r>
+      <w:r>
+        <w:rPr>
+          <w:sz w:val="28"/>
+          <w:szCs w:val="28"/>
+          <w:lang w:val="en-US"/>
+        </w:rPr>
+        <w:t>5-6</w:t>
+      </w:r>
+      <w:r>
+        <w:rPr>
+          <w:sz w:val="28"/>
+          <w:szCs w:val="28"/>
+          <w:lang w:val="en-US"/>
+        </w:rPr>
+        <w:t>.php</w:t>
+      </w:r>
+      <w:r>
+        <w:rPr>
+          <w:sz w:val="28"/>
+          <w:szCs w:val="28"/>
+          <w:lang w:val="uk-UA"/>
+        </w:rPr>
+        <w:t>:</w:t>
+      </w:r>
+    </w:p>
+    <w:p>
+      <w:pPr>
+        <w:ind w:firstLine="0"/>
+        <w:rPr>
+          <w:sz w:val="28"/>
+          <w:szCs w:val="28"/>
+          <w:lang w:val="en-US"/>
+        </w:rPr>
+      </w:pPr>
     </w:p>
     <w:p>
       <w:pPr>
@@ -7054,24 +7122,7 @@
           <w:lang w:val="en-US"/>
         </w:rPr>
         <w:br/>
-      </w:r>
-      <w:proofErr w:type="gramStart"/>
-      <w:r>
-        <w:rPr>
-          <w:sz w:val="28"/>
-          <w:szCs w:val="28"/>
-          <w:lang w:val="en-US"/>
-        </w:rPr>
-        <w:t>header(</w:t>
-      </w:r>
-      <w:proofErr w:type="gramEnd"/>
-      <w:r>
-        <w:rPr>
-          <w:sz w:val="28"/>
-          <w:szCs w:val="28"/>
-          <w:lang w:val="en-US"/>
-        </w:rPr>
-        <w:t>"Content-Type: text/html; charset=windows-1251");</w:t>
+        <w:t>header("Content-Type: text/html; charset=windows-1251");</w:t>
       </w:r>
       <w:r>
         <w:rPr>
@@ -7151,6 +7202,14 @@
           <w:lang w:val="en-US"/>
         </w:rPr>
         <w:br/>
+      </w:r>
+      <w:r>
+        <w:rPr>
+          <w:sz w:val="28"/>
+          <w:szCs w:val="28"/>
+          <w:lang w:val="en-US"/>
+        </w:rPr>
+        <w:lastRenderedPageBreak/>
         <w:t xml:space="preserve">    // Constructor to open file and check whether it opened correctly</w:t>
       </w:r>
       <w:r>
@@ -7160,6 +7219,890 @@
           <w:lang w:val="en-US"/>
         </w:rPr>
         <w:br/>
+        <w:t xml:space="preserve">    function __construct($filename) {</w:t>
+      </w:r>
+      <w:r>
+        <w:rPr>
+          <w:sz w:val="28"/>
+          <w:szCs w:val="28"/>
+          <w:lang w:val="en-US"/>
+        </w:rPr>
+        <w:br/>
+        <w:t xml:space="preserve">        $</w:t>
+      </w:r>
+      <w:proofErr w:type="spellStart"/>
+      <w:r>
+        <w:rPr>
+          <w:sz w:val="28"/>
+          <w:szCs w:val="28"/>
+          <w:lang w:val="en-US"/>
+        </w:rPr>
+        <w:t>uploadDir</w:t>
+      </w:r>
+      <w:proofErr w:type="spellEnd"/>
+      <w:r>
+        <w:rPr>
+          <w:sz w:val="28"/>
+          <w:szCs w:val="28"/>
+          <w:lang w:val="en-US"/>
+        </w:rPr>
+        <w:t xml:space="preserve"> = './';</w:t>
+      </w:r>
+      <w:r>
+        <w:rPr>
+          <w:sz w:val="28"/>
+          <w:szCs w:val="28"/>
+          <w:lang w:val="en-US"/>
+        </w:rPr>
+        <w:br/>
+        <w:t xml:space="preserve">        $this-&gt;filename = $</w:t>
+      </w:r>
+      <w:proofErr w:type="spellStart"/>
+      <w:r>
+        <w:rPr>
+          <w:sz w:val="28"/>
+          <w:szCs w:val="28"/>
+          <w:lang w:val="en-US"/>
+        </w:rPr>
+        <w:t>uploadDir</w:t>
+      </w:r>
+      <w:proofErr w:type="spellEnd"/>
+      <w:r>
+        <w:rPr>
+          <w:sz w:val="28"/>
+          <w:szCs w:val="28"/>
+          <w:lang w:val="en-US"/>
+        </w:rPr>
+        <w:t xml:space="preserve"> . $filename;</w:t>
+      </w:r>
+      <w:r>
+        <w:rPr>
+          <w:sz w:val="28"/>
+          <w:szCs w:val="28"/>
+          <w:lang w:val="en-US"/>
+        </w:rPr>
+        <w:br/>
+        <w:t xml:space="preserve">        if (!</w:t>
+      </w:r>
+      <w:proofErr w:type="spellStart"/>
+      <w:r>
+        <w:rPr>
+          <w:sz w:val="28"/>
+          <w:szCs w:val="28"/>
+          <w:lang w:val="en-US"/>
+        </w:rPr>
+        <w:t>file_exists</w:t>
+      </w:r>
+      <w:proofErr w:type="spellEnd"/>
+      <w:r>
+        <w:rPr>
+          <w:sz w:val="28"/>
+          <w:szCs w:val="28"/>
+          <w:lang w:val="en-US"/>
+        </w:rPr>
+        <w:t>($this-&gt;filename)) exit("File does not exist");</w:t>
+      </w:r>
+      <w:r>
+        <w:rPr>
+          <w:sz w:val="28"/>
+          <w:szCs w:val="28"/>
+          <w:lang w:val="en-US"/>
+        </w:rPr>
+        <w:br/>
+      </w:r>
+      <w:r>
+        <w:rPr>
+          <w:sz w:val="28"/>
+          <w:szCs w:val="28"/>
+          <w:lang w:val="en-US"/>
+        </w:rPr>
+        <w:br/>
+        <w:t xml:space="preserve">        // File opening</w:t>
+      </w:r>
+      <w:r>
+        <w:rPr>
+          <w:sz w:val="28"/>
+          <w:szCs w:val="28"/>
+          <w:lang w:val="en-US"/>
+        </w:rPr>
+        <w:br/>
+        <w:t xml:space="preserve">        $</w:t>
+      </w:r>
+      <w:proofErr w:type="spellStart"/>
+      <w:r>
+        <w:rPr>
+          <w:sz w:val="28"/>
+          <w:szCs w:val="28"/>
+          <w:lang w:val="en-US"/>
+        </w:rPr>
+        <w:t>fd</w:t>
+      </w:r>
+      <w:proofErr w:type="spellEnd"/>
+      <w:r>
+        <w:rPr>
+          <w:sz w:val="28"/>
+          <w:szCs w:val="28"/>
+          <w:lang w:val="en-US"/>
+        </w:rPr>
+        <w:t xml:space="preserve"> = </w:t>
+      </w:r>
+      <w:proofErr w:type="spellStart"/>
+      <w:r>
+        <w:rPr>
+          <w:sz w:val="28"/>
+          <w:szCs w:val="28"/>
+          <w:lang w:val="en-US"/>
+        </w:rPr>
+        <w:t>fopen</w:t>
+      </w:r>
+      <w:proofErr w:type="spellEnd"/>
+      <w:r>
+        <w:rPr>
+          <w:sz w:val="28"/>
+          <w:szCs w:val="28"/>
+          <w:lang w:val="en-US"/>
+        </w:rPr>
+        <w:t>($filename, "r");</w:t>
+      </w:r>
+      <w:r>
+        <w:rPr>
+          <w:sz w:val="28"/>
+          <w:szCs w:val="28"/>
+          <w:lang w:val="en-US"/>
+        </w:rPr>
+        <w:br/>
+      </w:r>
+      <w:r>
+        <w:rPr>
+          <w:sz w:val="28"/>
+          <w:szCs w:val="28"/>
+          <w:lang w:val="en-US"/>
+        </w:rPr>
+        <w:br/>
+        <w:t xml:space="preserve">        if (!$</w:t>
+      </w:r>
+      <w:proofErr w:type="spellStart"/>
+      <w:r>
+        <w:rPr>
+          <w:sz w:val="28"/>
+          <w:szCs w:val="28"/>
+          <w:lang w:val="en-US"/>
+        </w:rPr>
+        <w:t>fd</w:t>
+      </w:r>
+      <w:proofErr w:type="spellEnd"/>
+      <w:r>
+        <w:rPr>
+          <w:sz w:val="28"/>
+          <w:szCs w:val="28"/>
+          <w:lang w:val="en-US"/>
+        </w:rPr>
+        <w:t>) exit("File open error");</w:t>
+      </w:r>
+      <w:r>
+        <w:rPr>
+          <w:sz w:val="28"/>
+          <w:szCs w:val="28"/>
+          <w:lang w:val="en-US"/>
+        </w:rPr>
+        <w:br/>
+      </w:r>
+      <w:r>
+        <w:rPr>
+          <w:sz w:val="28"/>
+          <w:szCs w:val="28"/>
+          <w:lang w:val="en-US"/>
+        </w:rPr>
+        <w:br/>
+        <w:t xml:space="preserve">        $this-&gt;buff = </w:t>
+      </w:r>
+      <w:proofErr w:type="spellStart"/>
+      <w:r>
+        <w:rPr>
+          <w:sz w:val="28"/>
+          <w:szCs w:val="28"/>
+          <w:lang w:val="en-US"/>
+        </w:rPr>
+        <w:t>fread</w:t>
+      </w:r>
+      <w:proofErr w:type="spellEnd"/>
+      <w:r>
+        <w:rPr>
+          <w:sz w:val="28"/>
+          <w:szCs w:val="28"/>
+          <w:lang w:val="en-US"/>
+        </w:rPr>
+        <w:t>($</w:t>
+      </w:r>
+      <w:proofErr w:type="spellStart"/>
+      <w:r>
+        <w:rPr>
+          <w:sz w:val="28"/>
+          <w:szCs w:val="28"/>
+          <w:lang w:val="en-US"/>
+        </w:rPr>
+        <w:t>fd</w:t>
+      </w:r>
+      <w:proofErr w:type="spellEnd"/>
+      <w:r>
+        <w:rPr>
+          <w:sz w:val="28"/>
+          <w:szCs w:val="28"/>
+          <w:lang w:val="en-US"/>
+        </w:rPr>
+        <w:t xml:space="preserve">, </w:t>
+      </w:r>
+      <w:proofErr w:type="spellStart"/>
+      <w:r>
+        <w:rPr>
+          <w:sz w:val="28"/>
+          <w:szCs w:val="28"/>
+          <w:lang w:val="en-US"/>
+        </w:rPr>
+        <w:t>filesize</w:t>
+      </w:r>
+      <w:proofErr w:type="spellEnd"/>
+      <w:r>
+        <w:rPr>
+          <w:sz w:val="28"/>
+          <w:szCs w:val="28"/>
+          <w:lang w:val="en-US"/>
+        </w:rPr>
+        <w:t>($this-&gt;filename));</w:t>
+      </w:r>
+      <w:r>
+        <w:rPr>
+          <w:sz w:val="28"/>
+          <w:szCs w:val="28"/>
+          <w:lang w:val="en-US"/>
+        </w:rPr>
+        <w:br/>
+        <w:t xml:space="preserve">        </w:t>
+      </w:r>
+      <w:proofErr w:type="spellStart"/>
+      <w:r>
+        <w:rPr>
+          <w:sz w:val="28"/>
+          <w:szCs w:val="28"/>
+          <w:lang w:val="en-US"/>
+        </w:rPr>
+        <w:t>fclose</w:t>
+      </w:r>
+      <w:proofErr w:type="spellEnd"/>
+      <w:r>
+        <w:rPr>
+          <w:sz w:val="28"/>
+          <w:szCs w:val="28"/>
+          <w:lang w:val="en-US"/>
+        </w:rPr>
+        <w:t>($</w:t>
+      </w:r>
+      <w:proofErr w:type="spellStart"/>
+      <w:r>
+        <w:rPr>
+          <w:sz w:val="28"/>
+          <w:szCs w:val="28"/>
+          <w:lang w:val="en-US"/>
+        </w:rPr>
+        <w:t>fd</w:t>
+      </w:r>
+      <w:proofErr w:type="spellEnd"/>
+      <w:r>
+        <w:rPr>
+          <w:sz w:val="28"/>
+          <w:szCs w:val="28"/>
+          <w:lang w:val="en-US"/>
+        </w:rPr>
+        <w:t>);</w:t>
+      </w:r>
+      <w:r>
+        <w:rPr>
+          <w:sz w:val="28"/>
+          <w:szCs w:val="28"/>
+          <w:lang w:val="en-US"/>
+        </w:rPr>
+        <w:br/>
+        <w:t xml:space="preserve">    }</w:t>
+      </w:r>
+      <w:r>
+        <w:rPr>
+          <w:sz w:val="28"/>
+          <w:szCs w:val="28"/>
+          <w:lang w:val="en-US"/>
+        </w:rPr>
+        <w:br/>
+      </w:r>
+      <w:r>
+        <w:rPr>
+          <w:sz w:val="28"/>
+          <w:szCs w:val="28"/>
+          <w:lang w:val="en-US"/>
+        </w:rPr>
+        <w:br/>
+        <w:t xml:space="preserve">    // The method displays the contents of the //file on the function screen</w:t>
+      </w:r>
+      <w:r>
+        <w:rPr>
+          <w:sz w:val="28"/>
+          <w:szCs w:val="28"/>
+          <w:lang w:val="en-US"/>
+        </w:rPr>
+        <w:br/>
+        <w:t xml:space="preserve">    function </w:t>
+      </w:r>
+      <w:proofErr w:type="spellStart"/>
+      <w:r>
+        <w:rPr>
+          <w:sz w:val="28"/>
+          <w:szCs w:val="28"/>
+          <w:lang w:val="en-US"/>
+        </w:rPr>
+        <w:t>getContent</w:t>
+      </w:r>
+      <w:proofErr w:type="spellEnd"/>
+      <w:r>
+        <w:rPr>
+          <w:sz w:val="28"/>
+          <w:szCs w:val="28"/>
+          <w:lang w:val="en-US"/>
+        </w:rPr>
+        <w:t>(): string {</w:t>
+      </w:r>
+      <w:r>
+        <w:rPr>
+          <w:sz w:val="28"/>
+          <w:szCs w:val="28"/>
+          <w:lang w:val="en-US"/>
+        </w:rPr>
+        <w:br/>
+        <w:t xml:space="preserve">        return $this-&gt;buff;</w:t>
+      </w:r>
+      <w:r>
+        <w:rPr>
+          <w:sz w:val="28"/>
+          <w:szCs w:val="28"/>
+          <w:lang w:val="en-US"/>
+        </w:rPr>
+        <w:br/>
+        <w:t xml:space="preserve">    }</w:t>
+      </w:r>
+      <w:r>
+        <w:rPr>
+          <w:sz w:val="28"/>
+          <w:szCs w:val="28"/>
+          <w:lang w:val="en-US"/>
+        </w:rPr>
+        <w:br/>
+      </w:r>
+      <w:r>
+        <w:rPr>
+          <w:sz w:val="28"/>
+          <w:szCs w:val="28"/>
+          <w:lang w:val="en-US"/>
+        </w:rPr>
+        <w:br/>
+        <w:t xml:space="preserve">    // The method displays the file size</w:t>
+      </w:r>
+      <w:r>
+        <w:rPr>
+          <w:sz w:val="28"/>
+          <w:szCs w:val="28"/>
+          <w:lang w:val="en-US"/>
+        </w:rPr>
+        <w:br/>
+        <w:t xml:space="preserve">    function </w:t>
+      </w:r>
+      <w:proofErr w:type="spellStart"/>
+      <w:r>
+        <w:rPr>
+          <w:sz w:val="28"/>
+          <w:szCs w:val="28"/>
+          <w:lang w:val="en-US"/>
+        </w:rPr>
+        <w:t>getSize</w:t>
+      </w:r>
+      <w:proofErr w:type="spellEnd"/>
+      <w:r>
+        <w:rPr>
+          <w:sz w:val="28"/>
+          <w:szCs w:val="28"/>
+          <w:lang w:val="en-US"/>
+        </w:rPr>
+        <w:t>(): int {</w:t>
+      </w:r>
+      <w:r>
+        <w:rPr>
+          <w:sz w:val="28"/>
+          <w:szCs w:val="28"/>
+          <w:lang w:val="en-US"/>
+        </w:rPr>
+        <w:br/>
+        <w:t xml:space="preserve">        return </w:t>
+      </w:r>
+      <w:proofErr w:type="spellStart"/>
+      <w:r>
+        <w:rPr>
+          <w:sz w:val="28"/>
+          <w:szCs w:val="28"/>
+          <w:lang w:val="en-US"/>
+        </w:rPr>
+        <w:t>filesize</w:t>
+      </w:r>
+      <w:proofErr w:type="spellEnd"/>
+      <w:r>
+        <w:rPr>
+          <w:sz w:val="28"/>
+          <w:szCs w:val="28"/>
+          <w:lang w:val="en-US"/>
+        </w:rPr>
+        <w:t>($this-&gt;filename);</w:t>
+      </w:r>
+      <w:r>
+        <w:rPr>
+          <w:sz w:val="28"/>
+          <w:szCs w:val="28"/>
+          <w:lang w:val="en-US"/>
+        </w:rPr>
+        <w:br/>
+        <w:t xml:space="preserve">    }</w:t>
+      </w:r>
+      <w:r>
+        <w:rPr>
+          <w:sz w:val="28"/>
+          <w:szCs w:val="28"/>
+          <w:lang w:val="en-US"/>
+        </w:rPr>
+        <w:br/>
+      </w:r>
+      <w:r>
+        <w:rPr>
+          <w:sz w:val="28"/>
+          <w:szCs w:val="28"/>
+          <w:lang w:val="en-US"/>
+        </w:rPr>
+        <w:br/>
+        <w:t xml:space="preserve">    // The method outputs the number of lines in the //function file</w:t>
+      </w:r>
+      <w:r>
+        <w:rPr>
+          <w:sz w:val="28"/>
+          <w:szCs w:val="28"/>
+          <w:lang w:val="en-US"/>
+        </w:rPr>
+        <w:br/>
+        <w:t xml:space="preserve">    function </w:t>
+      </w:r>
+      <w:proofErr w:type="spellStart"/>
+      <w:r>
+        <w:rPr>
+          <w:sz w:val="28"/>
+          <w:szCs w:val="28"/>
+          <w:lang w:val="en-US"/>
+        </w:rPr>
+        <w:t>getCount</w:t>
+      </w:r>
+      <w:proofErr w:type="spellEnd"/>
+      <w:r>
+        <w:rPr>
+          <w:sz w:val="28"/>
+          <w:szCs w:val="28"/>
+          <w:lang w:val="en-US"/>
+        </w:rPr>
+        <w:t>(): int {</w:t>
+      </w:r>
+      <w:r>
+        <w:rPr>
+          <w:sz w:val="28"/>
+          <w:szCs w:val="28"/>
+          <w:lang w:val="en-US"/>
+        </w:rPr>
+        <w:br/>
+        <w:t xml:space="preserve">        if (!empty($this-&gt;filename)) {</w:t>
+      </w:r>
+      <w:r>
+        <w:rPr>
+          <w:sz w:val="28"/>
+          <w:szCs w:val="28"/>
+          <w:lang w:val="en-US"/>
+        </w:rPr>
+        <w:br/>
+        <w:t xml:space="preserve">            $</w:t>
+      </w:r>
+      <w:proofErr w:type="spellStart"/>
+      <w:r>
+        <w:rPr>
+          <w:sz w:val="28"/>
+          <w:szCs w:val="28"/>
+          <w:lang w:val="en-US"/>
+        </w:rPr>
+        <w:t>arr</w:t>
+      </w:r>
+      <w:proofErr w:type="spellEnd"/>
+      <w:r>
+        <w:rPr>
+          <w:sz w:val="28"/>
+          <w:szCs w:val="28"/>
+          <w:lang w:val="en-US"/>
+        </w:rPr>
+        <w:t xml:space="preserve"> = file($this-&gt;filename);</w:t>
+      </w:r>
+      <w:r>
+        <w:rPr>
+          <w:sz w:val="28"/>
+          <w:szCs w:val="28"/>
+          <w:lang w:val="en-US"/>
+        </w:rPr>
+        <w:br/>
+        <w:t xml:space="preserve">            return count($</w:t>
+      </w:r>
+      <w:proofErr w:type="spellStart"/>
+      <w:r>
+        <w:rPr>
+          <w:sz w:val="28"/>
+          <w:szCs w:val="28"/>
+          <w:lang w:val="en-US"/>
+        </w:rPr>
+        <w:t>arr</w:t>
+      </w:r>
+      <w:proofErr w:type="spellEnd"/>
+      <w:r>
+        <w:rPr>
+          <w:sz w:val="28"/>
+          <w:szCs w:val="28"/>
+          <w:lang w:val="en-US"/>
+        </w:rPr>
+        <w:t>);</w:t>
+      </w:r>
+      <w:r>
+        <w:rPr>
+          <w:sz w:val="28"/>
+          <w:szCs w:val="28"/>
+          <w:lang w:val="en-US"/>
+        </w:rPr>
+        <w:br/>
+        <w:t xml:space="preserve">        }</w:t>
+      </w:r>
+      <w:r>
+        <w:rPr>
+          <w:sz w:val="28"/>
+          <w:szCs w:val="28"/>
+          <w:lang w:val="en-US"/>
+        </w:rPr>
+        <w:br/>
+        <w:t xml:space="preserve">        else</w:t>
+      </w:r>
+      <w:r>
+        <w:rPr>
+          <w:sz w:val="28"/>
+          <w:szCs w:val="28"/>
+          <w:lang w:val="en-US"/>
+        </w:rPr>
+        <w:br/>
+        <w:t xml:space="preserve">            return 0;</w:t>
+      </w:r>
+      <w:r>
+        <w:rPr>
+          <w:sz w:val="28"/>
+          <w:szCs w:val="28"/>
+          <w:lang w:val="en-US"/>
+        </w:rPr>
+        <w:br/>
+        <w:t xml:space="preserve">    }</w:t>
+      </w:r>
+      <w:r>
+        <w:rPr>
+          <w:sz w:val="28"/>
+          <w:szCs w:val="28"/>
+          <w:lang w:val="en-US"/>
+        </w:rPr>
+        <w:br/>
+      </w:r>
+      <w:r>
+        <w:rPr>
+          <w:sz w:val="28"/>
+          <w:szCs w:val="28"/>
+          <w:lang w:val="en-US"/>
+        </w:rPr>
+        <w:br/>
+        <w:t xml:space="preserve">    // This method check whether file opened correctly and adds new string to the file</w:t>
+      </w:r>
+      <w:r>
+        <w:rPr>
+          <w:sz w:val="28"/>
+          <w:szCs w:val="28"/>
+          <w:lang w:val="en-US"/>
+        </w:rPr>
+        <w:br/>
+        <w:t xml:space="preserve">    function </w:t>
+      </w:r>
+      <w:proofErr w:type="spellStart"/>
+      <w:r>
+        <w:rPr>
+          <w:sz w:val="28"/>
+          <w:szCs w:val="28"/>
+          <w:lang w:val="en-US"/>
+        </w:rPr>
+        <w:t>addNewString</w:t>
+      </w:r>
+      <w:proofErr w:type="spellEnd"/>
+      <w:r>
+        <w:rPr>
+          <w:sz w:val="28"/>
+          <w:szCs w:val="28"/>
+          <w:lang w:val="en-US"/>
+        </w:rPr>
+        <w:t>(string $</w:t>
+      </w:r>
+      <w:proofErr w:type="spellStart"/>
+      <w:r>
+        <w:rPr>
+          <w:sz w:val="28"/>
+          <w:szCs w:val="28"/>
+          <w:lang w:val="en-US"/>
+        </w:rPr>
+        <w:t>newString</w:t>
+      </w:r>
+      <w:proofErr w:type="spellEnd"/>
+      <w:r>
+        <w:rPr>
+          <w:sz w:val="28"/>
+          <w:szCs w:val="28"/>
+          <w:lang w:val="en-US"/>
+        </w:rPr>
+        <w:t>): void {</w:t>
+      </w:r>
+      <w:r>
+        <w:rPr>
+          <w:sz w:val="28"/>
+          <w:szCs w:val="28"/>
+          <w:lang w:val="en-US"/>
+        </w:rPr>
+        <w:br/>
+        <w:t xml:space="preserve">        $</w:t>
+      </w:r>
+      <w:proofErr w:type="spellStart"/>
+      <w:r>
+        <w:rPr>
+          <w:sz w:val="28"/>
+          <w:szCs w:val="28"/>
+          <w:lang w:val="en-US"/>
+        </w:rPr>
+        <w:t>fd</w:t>
+      </w:r>
+      <w:proofErr w:type="spellEnd"/>
+      <w:r>
+        <w:rPr>
+          <w:sz w:val="28"/>
+          <w:szCs w:val="28"/>
+          <w:lang w:val="en-US"/>
+        </w:rPr>
+        <w:t xml:space="preserve"> = </w:t>
+      </w:r>
+      <w:proofErr w:type="spellStart"/>
+      <w:r>
+        <w:rPr>
+          <w:sz w:val="28"/>
+          <w:szCs w:val="28"/>
+          <w:lang w:val="en-US"/>
+        </w:rPr>
+        <w:t>fopen</w:t>
+      </w:r>
+      <w:proofErr w:type="spellEnd"/>
+      <w:r>
+        <w:rPr>
+          <w:sz w:val="28"/>
+          <w:szCs w:val="28"/>
+          <w:lang w:val="en-US"/>
+        </w:rPr>
+        <w:t>($this-&gt;filename, "a");</w:t>
+      </w:r>
+      <w:r>
+        <w:rPr>
+          <w:sz w:val="28"/>
+          <w:szCs w:val="28"/>
+          <w:lang w:val="en-US"/>
+        </w:rPr>
+        <w:br/>
+        <w:t xml:space="preserve">        if (!$</w:t>
+      </w:r>
+      <w:proofErr w:type="spellStart"/>
+      <w:r>
+        <w:rPr>
+          <w:sz w:val="28"/>
+          <w:szCs w:val="28"/>
+          <w:lang w:val="en-US"/>
+        </w:rPr>
+        <w:t>fd</w:t>
+      </w:r>
+      <w:proofErr w:type="spellEnd"/>
+      <w:r>
+        <w:rPr>
+          <w:sz w:val="28"/>
+          <w:szCs w:val="28"/>
+          <w:lang w:val="en-US"/>
+        </w:rPr>
+        <w:t>) exit("File open error");</w:t>
+      </w:r>
+      <w:r>
+        <w:rPr>
+          <w:sz w:val="28"/>
+          <w:szCs w:val="28"/>
+          <w:lang w:val="en-US"/>
+        </w:rPr>
+        <w:br/>
+        <w:t xml:space="preserve">        </w:t>
+      </w:r>
+      <w:proofErr w:type="spellStart"/>
+      <w:r>
+        <w:rPr>
+          <w:sz w:val="28"/>
+          <w:szCs w:val="28"/>
+          <w:lang w:val="en-US"/>
+        </w:rPr>
+        <w:t>fwrite</w:t>
+      </w:r>
+      <w:proofErr w:type="spellEnd"/>
+      <w:r>
+        <w:rPr>
+          <w:sz w:val="28"/>
+          <w:szCs w:val="28"/>
+          <w:lang w:val="en-US"/>
+        </w:rPr>
+        <w:t>($</w:t>
+      </w:r>
+      <w:proofErr w:type="spellStart"/>
+      <w:r>
+        <w:rPr>
+          <w:sz w:val="28"/>
+          <w:szCs w:val="28"/>
+          <w:lang w:val="en-US"/>
+        </w:rPr>
+        <w:t>fd</w:t>
+      </w:r>
+      <w:proofErr w:type="spellEnd"/>
+      <w:r>
+        <w:rPr>
+          <w:sz w:val="28"/>
+          <w:szCs w:val="28"/>
+          <w:lang w:val="en-US"/>
+        </w:rPr>
+        <w:t>, "\</w:t>
+      </w:r>
+      <w:proofErr w:type="spellStart"/>
+      <w:r>
+        <w:rPr>
+          <w:sz w:val="28"/>
+          <w:szCs w:val="28"/>
+          <w:lang w:val="en-US"/>
+        </w:rPr>
+        <w:t>n$newString</w:t>
+      </w:r>
+      <w:proofErr w:type="spellEnd"/>
+      <w:r>
+        <w:rPr>
+          <w:sz w:val="28"/>
+          <w:szCs w:val="28"/>
+          <w:lang w:val="en-US"/>
+        </w:rPr>
+        <w:t>");</w:t>
+      </w:r>
+      <w:r>
+        <w:rPr>
+          <w:sz w:val="28"/>
+          <w:szCs w:val="28"/>
+          <w:lang w:val="en-US"/>
+        </w:rPr>
+        <w:br/>
+        <w:t xml:space="preserve">        </w:t>
+      </w:r>
+      <w:proofErr w:type="spellStart"/>
+      <w:r>
+        <w:rPr>
+          <w:sz w:val="28"/>
+          <w:szCs w:val="28"/>
+          <w:lang w:val="en-US"/>
+        </w:rPr>
+        <w:t>fclose</w:t>
+      </w:r>
+      <w:proofErr w:type="spellEnd"/>
+      <w:r>
+        <w:rPr>
+          <w:sz w:val="28"/>
+          <w:szCs w:val="28"/>
+          <w:lang w:val="en-US"/>
+        </w:rPr>
+        <w:t>($</w:t>
+      </w:r>
+      <w:proofErr w:type="spellStart"/>
+      <w:r>
+        <w:rPr>
+          <w:sz w:val="28"/>
+          <w:szCs w:val="28"/>
+          <w:lang w:val="en-US"/>
+        </w:rPr>
+        <w:t>fd</w:t>
+      </w:r>
+      <w:proofErr w:type="spellEnd"/>
+      <w:r>
+        <w:rPr>
+          <w:sz w:val="28"/>
+          <w:szCs w:val="28"/>
+          <w:lang w:val="en-US"/>
+        </w:rPr>
+        <w:t>);</w:t>
+      </w:r>
+      <w:r>
+        <w:rPr>
+          <w:sz w:val="28"/>
+          <w:szCs w:val="28"/>
+          <w:lang w:val="en-US"/>
+        </w:rPr>
+        <w:br/>
+        <w:t xml:space="preserve">        echo "\</w:t>
+      </w:r>
+      <w:proofErr w:type="spellStart"/>
+      <w:r>
+        <w:rPr>
+          <w:sz w:val="28"/>
+          <w:szCs w:val="28"/>
+          <w:lang w:val="en-US"/>
+        </w:rPr>
+        <w:t>nA</w:t>
+      </w:r>
+      <w:proofErr w:type="spellEnd"/>
+      <w:r>
+        <w:rPr>
+          <w:sz w:val="28"/>
+          <w:szCs w:val="28"/>
+          <w:lang w:val="en-US"/>
+        </w:rPr>
+        <w:t xml:space="preserve"> new string has been added\n";</w:t>
+      </w:r>
+      <w:r>
+        <w:rPr>
+          <w:sz w:val="28"/>
+          <w:szCs w:val="28"/>
+          <w:lang w:val="en-US"/>
+        </w:rPr>
+        <w:br/>
+        <w:t xml:space="preserve">    }</w:t>
+      </w:r>
+      <w:r>
+        <w:rPr>
+          <w:sz w:val="28"/>
+          <w:szCs w:val="28"/>
+          <w:lang w:val="en-US"/>
+        </w:rPr>
+        <w:br/>
+        <w:t>}</w:t>
+      </w:r>
+      <w:r>
+        <w:rPr>
+          <w:sz w:val="28"/>
+          <w:szCs w:val="28"/>
+          <w:lang w:val="en-US"/>
+        </w:rPr>
+        <w:br/>
       </w:r>
       <w:r>
         <w:rPr>
@@ -7168,906 +8111,7 @@
           <w:lang w:val="en-US"/>
         </w:rPr>
         <w:lastRenderedPageBreak/>
-        <w:t xml:space="preserve">    function __construct($filename) {</w:t>
-      </w:r>
-      <w:r>
-        <w:rPr>
-          <w:sz w:val="28"/>
-          <w:szCs w:val="28"/>
-          <w:lang w:val="en-US"/>
-        </w:rPr>
-        <w:br/>
-        <w:t xml:space="preserve">        $</w:t>
-      </w:r>
-      <w:proofErr w:type="spellStart"/>
-      <w:r>
-        <w:rPr>
-          <w:sz w:val="28"/>
-          <w:szCs w:val="28"/>
-          <w:lang w:val="en-US"/>
-        </w:rPr>
-        <w:t>uploadDir</w:t>
-      </w:r>
-      <w:proofErr w:type="spellEnd"/>
-      <w:r>
-        <w:rPr>
-          <w:sz w:val="28"/>
-          <w:szCs w:val="28"/>
-          <w:lang w:val="en-US"/>
-        </w:rPr>
-        <w:t xml:space="preserve"> = './';</w:t>
-      </w:r>
-      <w:r>
-        <w:rPr>
-          <w:sz w:val="28"/>
-          <w:szCs w:val="28"/>
-          <w:lang w:val="en-US"/>
-        </w:rPr>
-        <w:br/>
-        <w:t xml:space="preserve">        $this-&gt;filename = $</w:t>
-      </w:r>
-      <w:proofErr w:type="spellStart"/>
-      <w:r>
-        <w:rPr>
-          <w:sz w:val="28"/>
-          <w:szCs w:val="28"/>
-          <w:lang w:val="en-US"/>
-        </w:rPr>
-        <w:t>uploadDir</w:t>
-      </w:r>
-      <w:proofErr w:type="spellEnd"/>
-      <w:r>
-        <w:rPr>
-          <w:sz w:val="28"/>
-          <w:szCs w:val="28"/>
-          <w:lang w:val="en-US"/>
-        </w:rPr>
-        <w:t xml:space="preserve"> . $filename;</w:t>
-      </w:r>
-      <w:r>
-        <w:rPr>
-          <w:sz w:val="28"/>
-          <w:szCs w:val="28"/>
-          <w:lang w:val="en-US"/>
-        </w:rPr>
-        <w:br/>
-        <w:t xml:space="preserve">        if (!</w:t>
-      </w:r>
-      <w:proofErr w:type="spellStart"/>
-      <w:r>
-        <w:rPr>
-          <w:sz w:val="28"/>
-          <w:szCs w:val="28"/>
-          <w:lang w:val="en-US"/>
-        </w:rPr>
-        <w:t>file_exists</w:t>
-      </w:r>
-      <w:proofErr w:type="spellEnd"/>
-      <w:r>
-        <w:rPr>
-          <w:sz w:val="28"/>
-          <w:szCs w:val="28"/>
-          <w:lang w:val="en-US"/>
-        </w:rPr>
-        <w:t>($this-&gt;filename)) exit("File does not exist");</w:t>
-      </w:r>
-      <w:r>
-        <w:rPr>
-          <w:sz w:val="28"/>
-          <w:szCs w:val="28"/>
-          <w:lang w:val="en-US"/>
-        </w:rPr>
-        <w:br/>
-      </w:r>
-      <w:r>
-        <w:rPr>
-          <w:sz w:val="28"/>
-          <w:szCs w:val="28"/>
-          <w:lang w:val="en-US"/>
-        </w:rPr>
-        <w:br/>
-        <w:t xml:space="preserve">        // File opening</w:t>
-      </w:r>
-      <w:r>
-        <w:rPr>
-          <w:sz w:val="28"/>
-          <w:szCs w:val="28"/>
-          <w:lang w:val="en-US"/>
-        </w:rPr>
-        <w:br/>
-        <w:t xml:space="preserve">        $</w:t>
-      </w:r>
-      <w:proofErr w:type="spellStart"/>
-      <w:r>
-        <w:rPr>
-          <w:sz w:val="28"/>
-          <w:szCs w:val="28"/>
-          <w:lang w:val="en-US"/>
-        </w:rPr>
-        <w:t>fd</w:t>
-      </w:r>
-      <w:proofErr w:type="spellEnd"/>
-      <w:r>
-        <w:rPr>
-          <w:sz w:val="28"/>
-          <w:szCs w:val="28"/>
-          <w:lang w:val="en-US"/>
-        </w:rPr>
-        <w:t xml:space="preserve"> = </w:t>
-      </w:r>
-      <w:proofErr w:type="spellStart"/>
-      <w:r>
-        <w:rPr>
-          <w:sz w:val="28"/>
-          <w:szCs w:val="28"/>
-          <w:lang w:val="en-US"/>
-        </w:rPr>
-        <w:t>fopen</w:t>
-      </w:r>
-      <w:proofErr w:type="spellEnd"/>
-      <w:r>
-        <w:rPr>
-          <w:sz w:val="28"/>
-          <w:szCs w:val="28"/>
-          <w:lang w:val="en-US"/>
-        </w:rPr>
-        <w:t>($filename, "r");</w:t>
-      </w:r>
-      <w:r>
-        <w:rPr>
-          <w:sz w:val="28"/>
-          <w:szCs w:val="28"/>
-          <w:lang w:val="en-US"/>
-        </w:rPr>
-        <w:br/>
-      </w:r>
-      <w:r>
-        <w:rPr>
-          <w:sz w:val="28"/>
-          <w:szCs w:val="28"/>
-          <w:lang w:val="en-US"/>
-        </w:rPr>
-        <w:br/>
-        <w:t xml:space="preserve">        if (!$</w:t>
-      </w:r>
-      <w:proofErr w:type="spellStart"/>
-      <w:r>
-        <w:rPr>
-          <w:sz w:val="28"/>
-          <w:szCs w:val="28"/>
-          <w:lang w:val="en-US"/>
-        </w:rPr>
-        <w:t>fd</w:t>
-      </w:r>
-      <w:proofErr w:type="spellEnd"/>
-      <w:r>
-        <w:rPr>
-          <w:sz w:val="28"/>
-          <w:szCs w:val="28"/>
-          <w:lang w:val="en-US"/>
-        </w:rPr>
-        <w:t>) exit("File open error");</w:t>
-      </w:r>
-      <w:r>
-        <w:rPr>
-          <w:sz w:val="28"/>
-          <w:szCs w:val="28"/>
-          <w:lang w:val="en-US"/>
-        </w:rPr>
-        <w:br/>
-      </w:r>
-      <w:r>
-        <w:rPr>
-          <w:sz w:val="28"/>
-          <w:szCs w:val="28"/>
-          <w:lang w:val="en-US"/>
-        </w:rPr>
-        <w:br/>
-        <w:t xml:space="preserve">        $this-&gt;buff = </w:t>
-      </w:r>
-      <w:proofErr w:type="spellStart"/>
-      <w:r>
-        <w:rPr>
-          <w:sz w:val="28"/>
-          <w:szCs w:val="28"/>
-          <w:lang w:val="en-US"/>
-        </w:rPr>
-        <w:t>fread</w:t>
-      </w:r>
-      <w:proofErr w:type="spellEnd"/>
-      <w:r>
-        <w:rPr>
-          <w:sz w:val="28"/>
-          <w:szCs w:val="28"/>
-          <w:lang w:val="en-US"/>
-        </w:rPr>
-        <w:t>($</w:t>
-      </w:r>
-      <w:proofErr w:type="spellStart"/>
-      <w:r>
-        <w:rPr>
-          <w:sz w:val="28"/>
-          <w:szCs w:val="28"/>
-          <w:lang w:val="en-US"/>
-        </w:rPr>
-        <w:t>fd</w:t>
-      </w:r>
-      <w:proofErr w:type="spellEnd"/>
-      <w:r>
-        <w:rPr>
-          <w:sz w:val="28"/>
-          <w:szCs w:val="28"/>
-          <w:lang w:val="en-US"/>
-        </w:rPr>
-        <w:t xml:space="preserve">, </w:t>
-      </w:r>
-      <w:proofErr w:type="spellStart"/>
-      <w:r>
-        <w:rPr>
-          <w:sz w:val="28"/>
-          <w:szCs w:val="28"/>
-          <w:lang w:val="en-US"/>
-        </w:rPr>
-        <w:t>filesize</w:t>
-      </w:r>
-      <w:proofErr w:type="spellEnd"/>
-      <w:r>
-        <w:rPr>
-          <w:sz w:val="28"/>
-          <w:szCs w:val="28"/>
-          <w:lang w:val="en-US"/>
-        </w:rPr>
-        <w:t>($this-&gt;filename));</w:t>
-      </w:r>
-      <w:r>
-        <w:rPr>
-          <w:sz w:val="28"/>
-          <w:szCs w:val="28"/>
-          <w:lang w:val="en-US"/>
-        </w:rPr>
-        <w:br/>
-        <w:t xml:space="preserve">        </w:t>
-      </w:r>
-      <w:proofErr w:type="spellStart"/>
-      <w:r>
-        <w:rPr>
-          <w:sz w:val="28"/>
-          <w:szCs w:val="28"/>
-          <w:lang w:val="en-US"/>
-        </w:rPr>
-        <w:t>fclose</w:t>
-      </w:r>
-      <w:proofErr w:type="spellEnd"/>
-      <w:r>
-        <w:rPr>
-          <w:sz w:val="28"/>
-          <w:szCs w:val="28"/>
-          <w:lang w:val="en-US"/>
-        </w:rPr>
-        <w:t>($</w:t>
-      </w:r>
-      <w:proofErr w:type="spellStart"/>
-      <w:r>
-        <w:rPr>
-          <w:sz w:val="28"/>
-          <w:szCs w:val="28"/>
-          <w:lang w:val="en-US"/>
-        </w:rPr>
-        <w:t>fd</w:t>
-      </w:r>
-      <w:proofErr w:type="spellEnd"/>
-      <w:r>
-        <w:rPr>
-          <w:sz w:val="28"/>
-          <w:szCs w:val="28"/>
-          <w:lang w:val="en-US"/>
-        </w:rPr>
-        <w:t>);</w:t>
-      </w:r>
-      <w:r>
-        <w:rPr>
-          <w:sz w:val="28"/>
-          <w:szCs w:val="28"/>
-          <w:lang w:val="en-US"/>
-        </w:rPr>
-        <w:br/>
-        <w:t xml:space="preserve">    }</w:t>
-      </w:r>
-      <w:r>
-        <w:rPr>
-          <w:sz w:val="28"/>
-          <w:szCs w:val="28"/>
-          <w:lang w:val="en-US"/>
-        </w:rPr>
-        <w:br/>
-      </w:r>
-      <w:r>
-        <w:rPr>
-          <w:sz w:val="28"/>
-          <w:szCs w:val="28"/>
-          <w:lang w:val="en-US"/>
-        </w:rPr>
-        <w:br/>
-        <w:t xml:space="preserve">    // The method displays the contents of the //file on the function screen</w:t>
-      </w:r>
-      <w:r>
-        <w:rPr>
-          <w:sz w:val="28"/>
-          <w:szCs w:val="28"/>
-          <w:lang w:val="en-US"/>
-        </w:rPr>
-        <w:br/>
-        <w:t xml:space="preserve">    function </w:t>
-      </w:r>
-      <w:proofErr w:type="spellStart"/>
-      <w:r>
-        <w:rPr>
-          <w:sz w:val="28"/>
-          <w:szCs w:val="28"/>
-          <w:lang w:val="en-US"/>
-        </w:rPr>
-        <w:t>getContent</w:t>
-      </w:r>
-      <w:proofErr w:type="spellEnd"/>
-      <w:r>
-        <w:rPr>
-          <w:sz w:val="28"/>
-          <w:szCs w:val="28"/>
-          <w:lang w:val="en-US"/>
-        </w:rPr>
-        <w:t>(): string {</w:t>
-      </w:r>
-      <w:r>
-        <w:rPr>
-          <w:sz w:val="28"/>
-          <w:szCs w:val="28"/>
-          <w:lang w:val="en-US"/>
-        </w:rPr>
-        <w:br/>
-        <w:t xml:space="preserve">        return $this-&gt;buff;</w:t>
-      </w:r>
-      <w:r>
-        <w:rPr>
-          <w:sz w:val="28"/>
-          <w:szCs w:val="28"/>
-          <w:lang w:val="en-US"/>
-        </w:rPr>
-        <w:br/>
-        <w:t xml:space="preserve">    }</w:t>
-      </w:r>
-      <w:r>
-        <w:rPr>
-          <w:sz w:val="28"/>
-          <w:szCs w:val="28"/>
-          <w:lang w:val="en-US"/>
-        </w:rPr>
-        <w:br/>
-      </w:r>
-      <w:r>
-        <w:rPr>
-          <w:sz w:val="28"/>
-          <w:szCs w:val="28"/>
-          <w:lang w:val="en-US"/>
-        </w:rPr>
-        <w:br/>
-        <w:t xml:space="preserve">    // The method displays the file size</w:t>
-      </w:r>
-      <w:r>
-        <w:rPr>
-          <w:sz w:val="28"/>
-          <w:szCs w:val="28"/>
-          <w:lang w:val="en-US"/>
-        </w:rPr>
-        <w:br/>
-        <w:t xml:space="preserve">    function </w:t>
-      </w:r>
-      <w:proofErr w:type="spellStart"/>
-      <w:r>
-        <w:rPr>
-          <w:sz w:val="28"/>
-          <w:szCs w:val="28"/>
-          <w:lang w:val="en-US"/>
-        </w:rPr>
-        <w:t>getSize</w:t>
-      </w:r>
-      <w:proofErr w:type="spellEnd"/>
-      <w:r>
-        <w:rPr>
-          <w:sz w:val="28"/>
-          <w:szCs w:val="28"/>
-          <w:lang w:val="en-US"/>
-        </w:rPr>
-        <w:t>(): int {</w:t>
-      </w:r>
-      <w:r>
-        <w:rPr>
-          <w:sz w:val="28"/>
-          <w:szCs w:val="28"/>
-          <w:lang w:val="en-US"/>
-        </w:rPr>
-        <w:br/>
-        <w:t xml:space="preserve">        return </w:t>
-      </w:r>
-      <w:proofErr w:type="spellStart"/>
-      <w:r>
-        <w:rPr>
-          <w:sz w:val="28"/>
-          <w:szCs w:val="28"/>
-          <w:lang w:val="en-US"/>
-        </w:rPr>
-        <w:t>filesize</w:t>
-      </w:r>
-      <w:proofErr w:type="spellEnd"/>
-      <w:r>
-        <w:rPr>
-          <w:sz w:val="28"/>
-          <w:szCs w:val="28"/>
-          <w:lang w:val="en-US"/>
-        </w:rPr>
-        <w:t>($this-&gt;filename);</w:t>
-      </w:r>
-      <w:r>
-        <w:rPr>
-          <w:sz w:val="28"/>
-          <w:szCs w:val="28"/>
-          <w:lang w:val="en-US"/>
-        </w:rPr>
-        <w:br/>
-        <w:t xml:space="preserve">    }</w:t>
-      </w:r>
-      <w:r>
-        <w:rPr>
-          <w:sz w:val="28"/>
-          <w:szCs w:val="28"/>
-          <w:lang w:val="en-US"/>
-        </w:rPr>
-        <w:br/>
-      </w:r>
-      <w:r>
-        <w:rPr>
-          <w:sz w:val="28"/>
-          <w:szCs w:val="28"/>
-          <w:lang w:val="en-US"/>
-        </w:rPr>
-        <w:br/>
-        <w:t xml:space="preserve">    // The method outputs the number of lines in the //function file</w:t>
-      </w:r>
-      <w:r>
-        <w:rPr>
-          <w:sz w:val="28"/>
-          <w:szCs w:val="28"/>
-          <w:lang w:val="en-US"/>
-        </w:rPr>
-        <w:br/>
-        <w:t xml:space="preserve">    function </w:t>
-      </w:r>
-      <w:proofErr w:type="spellStart"/>
-      <w:r>
-        <w:rPr>
-          <w:sz w:val="28"/>
-          <w:szCs w:val="28"/>
-          <w:lang w:val="en-US"/>
-        </w:rPr>
-        <w:t>getCount</w:t>
-      </w:r>
-      <w:proofErr w:type="spellEnd"/>
-      <w:r>
-        <w:rPr>
-          <w:sz w:val="28"/>
-          <w:szCs w:val="28"/>
-          <w:lang w:val="en-US"/>
-        </w:rPr>
-        <w:t>(): int {</w:t>
-      </w:r>
-      <w:r>
-        <w:rPr>
-          <w:sz w:val="28"/>
-          <w:szCs w:val="28"/>
-          <w:lang w:val="en-US"/>
-        </w:rPr>
-        <w:br/>
-        <w:t xml:space="preserve">        if (!empty($this-&gt;filename)) {</w:t>
-      </w:r>
-      <w:r>
-        <w:rPr>
-          <w:sz w:val="28"/>
-          <w:szCs w:val="28"/>
-          <w:lang w:val="en-US"/>
-        </w:rPr>
-        <w:br/>
-        <w:t xml:space="preserve">            $</w:t>
-      </w:r>
-      <w:proofErr w:type="spellStart"/>
-      <w:r>
-        <w:rPr>
-          <w:sz w:val="28"/>
-          <w:szCs w:val="28"/>
-          <w:lang w:val="en-US"/>
-        </w:rPr>
-        <w:t>arr</w:t>
-      </w:r>
-      <w:proofErr w:type="spellEnd"/>
-      <w:r>
-        <w:rPr>
-          <w:sz w:val="28"/>
-          <w:szCs w:val="28"/>
-          <w:lang w:val="en-US"/>
-        </w:rPr>
-        <w:t xml:space="preserve"> = file($this-&gt;filename);</w:t>
-      </w:r>
-      <w:r>
-        <w:rPr>
-          <w:sz w:val="28"/>
-          <w:szCs w:val="28"/>
-          <w:lang w:val="en-US"/>
-        </w:rPr>
-        <w:br/>
-        <w:t xml:space="preserve">            return count($</w:t>
-      </w:r>
-      <w:proofErr w:type="spellStart"/>
-      <w:r>
-        <w:rPr>
-          <w:sz w:val="28"/>
-          <w:szCs w:val="28"/>
-          <w:lang w:val="en-US"/>
-        </w:rPr>
-        <w:t>arr</w:t>
-      </w:r>
-      <w:proofErr w:type="spellEnd"/>
-      <w:r>
-        <w:rPr>
-          <w:sz w:val="28"/>
-          <w:szCs w:val="28"/>
-          <w:lang w:val="en-US"/>
-        </w:rPr>
-        <w:t>);</w:t>
-      </w:r>
-      <w:r>
-        <w:rPr>
-          <w:sz w:val="28"/>
-          <w:szCs w:val="28"/>
-          <w:lang w:val="en-US"/>
-        </w:rPr>
-        <w:br/>
-        <w:t xml:space="preserve">        }</w:t>
-      </w:r>
-      <w:r>
-        <w:rPr>
-          <w:sz w:val="28"/>
-          <w:szCs w:val="28"/>
-          <w:lang w:val="en-US"/>
-        </w:rPr>
-        <w:br/>
-        <w:t xml:space="preserve">        else</w:t>
-      </w:r>
-      <w:r>
-        <w:rPr>
-          <w:sz w:val="28"/>
-          <w:szCs w:val="28"/>
-          <w:lang w:val="en-US"/>
-        </w:rPr>
-        <w:br/>
-        <w:t xml:space="preserve">            return 0;</w:t>
-      </w:r>
-      <w:r>
-        <w:rPr>
-          <w:sz w:val="28"/>
-          <w:szCs w:val="28"/>
-          <w:lang w:val="en-US"/>
-        </w:rPr>
-        <w:br/>
-        <w:t xml:space="preserve">    }</w:t>
-      </w:r>
-      <w:r>
-        <w:rPr>
-          <w:sz w:val="28"/>
-          <w:szCs w:val="28"/>
-          <w:lang w:val="en-US"/>
-        </w:rPr>
-        <w:br/>
-      </w:r>
-      <w:r>
-        <w:rPr>
-          <w:sz w:val="28"/>
-          <w:szCs w:val="28"/>
-          <w:lang w:val="en-US"/>
-        </w:rPr>
-        <w:br/>
-        <w:t xml:space="preserve">    // This method check whether file opened correctly and adds new string to the file</w:t>
-      </w:r>
-      <w:r>
-        <w:rPr>
-          <w:sz w:val="28"/>
-          <w:szCs w:val="28"/>
-          <w:lang w:val="en-US"/>
-        </w:rPr>
-        <w:br/>
-        <w:t xml:space="preserve">    function </w:t>
-      </w:r>
-      <w:proofErr w:type="spellStart"/>
-      <w:r>
-        <w:rPr>
-          <w:sz w:val="28"/>
-          <w:szCs w:val="28"/>
-          <w:lang w:val="en-US"/>
-        </w:rPr>
-        <w:t>addNewString</w:t>
-      </w:r>
-      <w:proofErr w:type="spellEnd"/>
-      <w:r>
-        <w:rPr>
-          <w:sz w:val="28"/>
-          <w:szCs w:val="28"/>
-          <w:lang w:val="en-US"/>
-        </w:rPr>
-        <w:t>(string $</w:t>
-      </w:r>
-      <w:proofErr w:type="spellStart"/>
-      <w:r>
-        <w:rPr>
-          <w:sz w:val="28"/>
-          <w:szCs w:val="28"/>
-          <w:lang w:val="en-US"/>
-        </w:rPr>
-        <w:t>newString</w:t>
-      </w:r>
-      <w:proofErr w:type="spellEnd"/>
-      <w:r>
-        <w:rPr>
-          <w:sz w:val="28"/>
-          <w:szCs w:val="28"/>
-          <w:lang w:val="en-US"/>
-        </w:rPr>
-        <w:t>): void {</w:t>
-      </w:r>
-      <w:r>
-        <w:rPr>
-          <w:sz w:val="28"/>
-          <w:szCs w:val="28"/>
-          <w:lang w:val="en-US"/>
-        </w:rPr>
-        <w:br/>
-        <w:t xml:space="preserve">        $</w:t>
-      </w:r>
-      <w:proofErr w:type="spellStart"/>
-      <w:r>
-        <w:rPr>
-          <w:sz w:val="28"/>
-          <w:szCs w:val="28"/>
-          <w:lang w:val="en-US"/>
-        </w:rPr>
-        <w:t>fd</w:t>
-      </w:r>
-      <w:proofErr w:type="spellEnd"/>
-      <w:r>
-        <w:rPr>
-          <w:sz w:val="28"/>
-          <w:szCs w:val="28"/>
-          <w:lang w:val="en-US"/>
-        </w:rPr>
-        <w:t xml:space="preserve"> = </w:t>
-      </w:r>
-      <w:proofErr w:type="spellStart"/>
-      <w:r>
-        <w:rPr>
-          <w:sz w:val="28"/>
-          <w:szCs w:val="28"/>
-          <w:lang w:val="en-US"/>
-        </w:rPr>
-        <w:t>fopen</w:t>
-      </w:r>
-      <w:proofErr w:type="spellEnd"/>
-      <w:r>
-        <w:rPr>
-          <w:sz w:val="28"/>
-          <w:szCs w:val="28"/>
-          <w:lang w:val="en-US"/>
-        </w:rPr>
-        <w:t>($this-&gt;filename, "a");</w:t>
-      </w:r>
-      <w:r>
-        <w:rPr>
-          <w:sz w:val="28"/>
-          <w:szCs w:val="28"/>
-          <w:lang w:val="en-US"/>
-        </w:rPr>
-        <w:br/>
-        <w:t xml:space="preserve">        if (!$</w:t>
-      </w:r>
-      <w:proofErr w:type="spellStart"/>
-      <w:r>
-        <w:rPr>
-          <w:sz w:val="28"/>
-          <w:szCs w:val="28"/>
-          <w:lang w:val="en-US"/>
-        </w:rPr>
-        <w:t>fd</w:t>
-      </w:r>
-      <w:proofErr w:type="spellEnd"/>
-      <w:r>
-        <w:rPr>
-          <w:sz w:val="28"/>
-          <w:szCs w:val="28"/>
-          <w:lang w:val="en-US"/>
-        </w:rPr>
-        <w:t>) exit("File open error");</w:t>
-      </w:r>
-      <w:r>
-        <w:rPr>
-          <w:sz w:val="28"/>
-          <w:szCs w:val="28"/>
-          <w:lang w:val="en-US"/>
-        </w:rPr>
-        <w:br/>
-        <w:t xml:space="preserve">        </w:t>
-      </w:r>
-      <w:proofErr w:type="spellStart"/>
-      <w:r>
-        <w:rPr>
-          <w:sz w:val="28"/>
-          <w:szCs w:val="28"/>
-          <w:lang w:val="en-US"/>
-        </w:rPr>
-        <w:t>fwrite</w:t>
-      </w:r>
-      <w:proofErr w:type="spellEnd"/>
-      <w:r>
-        <w:rPr>
-          <w:sz w:val="28"/>
-          <w:szCs w:val="28"/>
-          <w:lang w:val="en-US"/>
-        </w:rPr>
-        <w:t>($</w:t>
-      </w:r>
-      <w:proofErr w:type="spellStart"/>
-      <w:r>
-        <w:rPr>
-          <w:sz w:val="28"/>
-          <w:szCs w:val="28"/>
-          <w:lang w:val="en-US"/>
-        </w:rPr>
-        <w:t>fd</w:t>
-      </w:r>
-      <w:proofErr w:type="spellEnd"/>
-      <w:r>
-        <w:rPr>
-          <w:sz w:val="28"/>
-          <w:szCs w:val="28"/>
-          <w:lang w:val="en-US"/>
-        </w:rPr>
-        <w:t>, "\</w:t>
-      </w:r>
-      <w:proofErr w:type="spellStart"/>
-      <w:r>
-        <w:rPr>
-          <w:sz w:val="28"/>
-          <w:szCs w:val="28"/>
-          <w:lang w:val="en-US"/>
-        </w:rPr>
-        <w:t>n$newString</w:t>
-      </w:r>
-      <w:proofErr w:type="spellEnd"/>
-      <w:r>
-        <w:rPr>
-          <w:sz w:val="28"/>
-          <w:szCs w:val="28"/>
-          <w:lang w:val="en-US"/>
-        </w:rPr>
-        <w:t>");</w:t>
-      </w:r>
-      <w:r>
-        <w:rPr>
-          <w:sz w:val="28"/>
-          <w:szCs w:val="28"/>
-          <w:lang w:val="en-US"/>
-        </w:rPr>
-        <w:br/>
-        <w:t xml:space="preserve">        </w:t>
-      </w:r>
-      <w:proofErr w:type="spellStart"/>
-      <w:r>
-        <w:rPr>
-          <w:sz w:val="28"/>
-          <w:szCs w:val="28"/>
-          <w:lang w:val="en-US"/>
-        </w:rPr>
-        <w:t>fclose</w:t>
-      </w:r>
-      <w:proofErr w:type="spellEnd"/>
-      <w:r>
-        <w:rPr>
-          <w:sz w:val="28"/>
-          <w:szCs w:val="28"/>
-          <w:lang w:val="en-US"/>
-        </w:rPr>
-        <w:t>($</w:t>
-      </w:r>
-      <w:proofErr w:type="spellStart"/>
-      <w:r>
-        <w:rPr>
-          <w:sz w:val="28"/>
-          <w:szCs w:val="28"/>
-          <w:lang w:val="en-US"/>
-        </w:rPr>
-        <w:t>fd</w:t>
-      </w:r>
-      <w:proofErr w:type="spellEnd"/>
-      <w:r>
-        <w:rPr>
-          <w:sz w:val="28"/>
-          <w:szCs w:val="28"/>
-          <w:lang w:val="en-US"/>
-        </w:rPr>
-        <w:t>);</w:t>
-      </w:r>
-      <w:r>
-        <w:rPr>
-          <w:sz w:val="28"/>
-          <w:szCs w:val="28"/>
-          <w:lang w:val="en-US"/>
-        </w:rPr>
-        <w:br/>
-        <w:t xml:space="preserve">        echo "\</w:t>
-      </w:r>
-      <w:proofErr w:type="spellStart"/>
-      <w:r>
-        <w:rPr>
-          <w:sz w:val="28"/>
-          <w:szCs w:val="28"/>
-          <w:lang w:val="en-US"/>
-        </w:rPr>
-        <w:t>nA</w:t>
-      </w:r>
-      <w:proofErr w:type="spellEnd"/>
-      <w:r>
-        <w:rPr>
-          <w:sz w:val="28"/>
-          <w:szCs w:val="28"/>
-          <w:lang w:val="en-US"/>
-        </w:rPr>
-        <w:t xml:space="preserve"> new string has been added\n";</w:t>
-      </w:r>
-      <w:r>
-        <w:rPr>
-          <w:sz w:val="28"/>
-          <w:szCs w:val="28"/>
-          <w:lang w:val="en-US"/>
-        </w:rPr>
-        <w:br/>
-        <w:t xml:space="preserve">    }</w:t>
-      </w:r>
-      <w:r>
-        <w:rPr>
-          <w:sz w:val="28"/>
-          <w:szCs w:val="28"/>
-          <w:lang w:val="en-US"/>
-        </w:rPr>
-        <w:br/>
-        <w:t>}</w:t>
-      </w:r>
-      <w:r>
-        <w:rPr>
-          <w:sz w:val="28"/>
-          <w:szCs w:val="28"/>
-          <w:lang w:val="en-US"/>
-        </w:rPr>
-        <w:br/>
-      </w:r>
-      <w:r>
-        <w:rPr>
-          <w:sz w:val="28"/>
-          <w:szCs w:val="28"/>
-          <w:lang w:val="en-US"/>
-        </w:rPr>
-        <w:br/>
-      </w:r>
-      <w:r>
-        <w:rPr>
-          <w:sz w:val="28"/>
-          <w:szCs w:val="28"/>
-          <w:lang w:val="en-US"/>
-        </w:rPr>
-        <w:lastRenderedPageBreak/>
+        <w:br/>
         <w:t>// Create new object</w:t>
       </w:r>
       <w:r>
@@ -8543,25 +8587,7 @@
           <w:szCs w:val="28"/>
           <w:lang w:val="en-US"/>
         </w:rPr>
-        <w:t xml:space="preserve"> </w:t>
-      </w:r>
-      <w:proofErr w:type="gramStart"/>
-      <w:r>
-        <w:rPr>
-          <w:sz w:val="28"/>
-          <w:szCs w:val="28"/>
-          <w:lang w:val="en-US"/>
-        </w:rPr>
-        <w:t>«;»</w:t>
-      </w:r>
-      <w:proofErr w:type="gramEnd"/>
-      <w:r>
-        <w:rPr>
-          <w:sz w:val="28"/>
-          <w:szCs w:val="28"/>
-          <w:lang w:val="en-US"/>
-        </w:rPr>
-        <w:t>. </w:t>
+        <w:t xml:space="preserve"> «;». </w:t>
       </w:r>
     </w:p>
     <w:p>
@@ -9176,7 +9202,7 @@
         <w:rPr>
           <w:sz w:val="28"/>
           <w:szCs w:val="28"/>
-          <w:lang w:val="uk-UA"/>
+          <w:lang w:val="en-US"/>
         </w:rPr>
       </w:pPr>
       <w:r>
@@ -9186,8 +9212,65 @@
           <w:lang w:val="uk-UA"/>
         </w:rPr>
         <w:lastRenderedPageBreak/>
-        <w:t>Програмний код:</w:t>
-      </w:r>
+        <w:t>Програмний код</w:t>
+      </w:r>
+      <w:r>
+        <w:rPr>
+          <w:sz w:val="28"/>
+          <w:szCs w:val="28"/>
+          <w:lang w:val="en-US"/>
+        </w:rPr>
+        <w:t xml:space="preserve"> </w:t>
+      </w:r>
+      <w:r>
+        <w:rPr>
+          <w:sz w:val="28"/>
+          <w:szCs w:val="28"/>
+          <w:lang w:val="uk-UA"/>
+        </w:rPr>
+        <w:t xml:space="preserve">ФАЙЛ </w:t>
+      </w:r>
+      <w:r>
+        <w:rPr>
+          <w:sz w:val="28"/>
+          <w:szCs w:val="28"/>
+          <w:lang w:val="en-US"/>
+        </w:rPr>
+        <w:t>index</w:t>
+      </w:r>
+      <w:r>
+        <w:rPr>
+          <w:sz w:val="28"/>
+          <w:szCs w:val="28"/>
+          <w:lang w:val="en-US"/>
+        </w:rPr>
+        <w:t>7</w:t>
+      </w:r>
+      <w:r>
+        <w:rPr>
+          <w:sz w:val="28"/>
+          <w:szCs w:val="28"/>
+          <w:lang w:val="en-US"/>
+        </w:rPr>
+        <w:t>.php</w:t>
+      </w:r>
+      <w:r>
+        <w:rPr>
+          <w:sz w:val="28"/>
+          <w:szCs w:val="28"/>
+          <w:lang w:val="uk-UA"/>
+        </w:rPr>
+        <w:t>:</w:t>
+      </w:r>
+    </w:p>
+    <w:p>
+      <w:pPr>
+        <w:rPr>
+          <w:sz w:val="28"/>
+          <w:szCs w:val="28"/>
+          <w:lang w:val="en-US"/>
+        </w:rPr>
+      </w:pPr>
     </w:p>
     <w:p>
       <w:pPr>
@@ -9987,6 +10070,14 @@
           <w:lang w:val="en-US"/>
         </w:rPr>
         <w:br/>
+      </w:r>
+      <w:r>
+        <w:rPr>
+          <w:sz w:val="28"/>
+          <w:szCs w:val="28"/>
+          <w:lang w:val="en-US"/>
+        </w:rPr>
+        <w:lastRenderedPageBreak/>
         <w:t xml:space="preserve">    }</w:t>
       </w:r>
       <w:r>
@@ -10003,7 +10094,6 @@
           <w:szCs w:val="28"/>
           <w:lang w:val="en-US"/>
         </w:rPr>
-        <w:lastRenderedPageBreak/>
         <w:br/>
         <w:t>}</w:t>
       </w:r>
@@ -10156,160 +10246,34 @@
           <w:lang w:val="en-US"/>
         </w:rPr>
         <w:br/>
-        <w:t xml:space="preserve">        echo "Last name: " . $</w:t>
-      </w:r>
-      <w:proofErr w:type="gramStart"/>
-      <w:r>
-        <w:rPr>
-          <w:sz w:val="28"/>
-          <w:szCs w:val="28"/>
-          <w:lang w:val="en-US"/>
-        </w:rPr>
-        <w:t>value[</w:t>
-      </w:r>
-      <w:proofErr w:type="gramEnd"/>
-      <w:r>
-        <w:rPr>
-          <w:sz w:val="28"/>
-          <w:szCs w:val="28"/>
-          <w:lang w:val="en-US"/>
-        </w:rPr>
-        <w:t>0] . "\n";</w:t>
-      </w:r>
-      <w:r>
-        <w:rPr>
-          <w:sz w:val="28"/>
-          <w:szCs w:val="28"/>
-          <w:lang w:val="en-US"/>
-        </w:rPr>
-        <w:br/>
-        <w:t xml:space="preserve">        echo "First name: </w:t>
-      </w:r>
-      <w:proofErr w:type="gramStart"/>
-      <w:r>
-        <w:rPr>
-          <w:sz w:val="28"/>
-          <w:szCs w:val="28"/>
-          <w:lang w:val="en-US"/>
-        </w:rPr>
-        <w:t>" .</w:t>
-      </w:r>
-      <w:proofErr w:type="gramEnd"/>
-      <w:r>
-        <w:rPr>
-          <w:sz w:val="28"/>
-          <w:szCs w:val="28"/>
-          <w:lang w:val="en-US"/>
-        </w:rPr>
-        <w:t xml:space="preserve"> $</w:t>
-      </w:r>
-      <w:proofErr w:type="gramStart"/>
-      <w:r>
-        <w:rPr>
-          <w:sz w:val="28"/>
-          <w:szCs w:val="28"/>
-          <w:lang w:val="en-US"/>
-        </w:rPr>
-        <w:t>value[</w:t>
-      </w:r>
-      <w:proofErr w:type="gramEnd"/>
-      <w:r>
-        <w:rPr>
-          <w:sz w:val="28"/>
-          <w:szCs w:val="28"/>
-          <w:lang w:val="en-US"/>
-        </w:rPr>
-        <w:t>1] . "\n";</w:t>
-      </w:r>
-      <w:r>
-        <w:rPr>
-          <w:sz w:val="28"/>
-          <w:szCs w:val="28"/>
-          <w:lang w:val="en-US"/>
-        </w:rPr>
-        <w:br/>
-        <w:t xml:space="preserve">        echo " Position: </w:t>
-      </w:r>
-      <w:proofErr w:type="gramStart"/>
-      <w:r>
-        <w:rPr>
-          <w:sz w:val="28"/>
-          <w:szCs w:val="28"/>
-          <w:lang w:val="en-US"/>
-        </w:rPr>
-        <w:t>" .</w:t>
-      </w:r>
-      <w:proofErr w:type="gramEnd"/>
-      <w:r>
-        <w:rPr>
-          <w:sz w:val="28"/>
-          <w:szCs w:val="28"/>
-          <w:lang w:val="en-US"/>
-        </w:rPr>
-        <w:t xml:space="preserve"> $</w:t>
-      </w:r>
-      <w:proofErr w:type="gramStart"/>
-      <w:r>
-        <w:rPr>
-          <w:sz w:val="28"/>
-          <w:szCs w:val="28"/>
-          <w:lang w:val="en-US"/>
-        </w:rPr>
-        <w:t>value[</w:t>
-      </w:r>
-      <w:proofErr w:type="gramEnd"/>
-      <w:r>
-        <w:rPr>
-          <w:sz w:val="28"/>
-          <w:szCs w:val="28"/>
-          <w:lang w:val="en-US"/>
-        </w:rPr>
-        <w:t>2] . "\n";</w:t>
-      </w:r>
-      <w:r>
-        <w:rPr>
-          <w:sz w:val="28"/>
-          <w:szCs w:val="28"/>
-          <w:lang w:val="en-US"/>
-        </w:rPr>
-        <w:br/>
-        <w:t xml:space="preserve">        echo " Salary: </w:t>
-      </w:r>
-      <w:proofErr w:type="gramStart"/>
-      <w:r>
-        <w:rPr>
-          <w:sz w:val="28"/>
-          <w:szCs w:val="28"/>
-          <w:lang w:val="en-US"/>
-        </w:rPr>
-        <w:t>" .</w:t>
-      </w:r>
-      <w:proofErr w:type="gramEnd"/>
-      <w:r>
-        <w:rPr>
-          <w:sz w:val="28"/>
-          <w:szCs w:val="28"/>
-          <w:lang w:val="en-US"/>
-        </w:rPr>
-        <w:t xml:space="preserve"> $</w:t>
-      </w:r>
-      <w:proofErr w:type="gramStart"/>
-      <w:r>
-        <w:rPr>
-          <w:sz w:val="28"/>
-          <w:szCs w:val="28"/>
-          <w:lang w:val="en-US"/>
-        </w:rPr>
-        <w:t>value[</w:t>
-      </w:r>
-      <w:proofErr w:type="gramEnd"/>
-      <w:r>
-        <w:rPr>
-          <w:sz w:val="28"/>
-          <w:szCs w:val="28"/>
-          <w:lang w:val="en-US"/>
-        </w:rPr>
-        <w:t>3] . "\n";</w:t>
+        <w:t xml:space="preserve">        echo "Last name: " . $value[0] . "\n";</w:t>
+      </w:r>
+      <w:r>
+        <w:rPr>
+          <w:sz w:val="28"/>
+          <w:szCs w:val="28"/>
+          <w:lang w:val="en-US"/>
+        </w:rPr>
+        <w:br/>
+        <w:t xml:space="preserve">        echo "First name: " . $value[1] . "\n";</w:t>
+      </w:r>
+      <w:r>
+        <w:rPr>
+          <w:sz w:val="28"/>
+          <w:szCs w:val="28"/>
+          <w:lang w:val="en-US"/>
+        </w:rPr>
+        <w:br/>
+        <w:t xml:space="preserve">        echo " Position: " . $value[2] . "\n";</w:t>
+      </w:r>
+      <w:r>
+        <w:rPr>
+          <w:sz w:val="28"/>
+          <w:szCs w:val="28"/>
+          <w:lang w:val="en-US"/>
+        </w:rPr>
+        <w:br/>
+        <w:t xml:space="preserve">        echo " Salary: " . $value[3] . "\n";</w:t>
       </w:r>
       <w:r>
         <w:rPr>
@@ -10335,18 +10299,8 @@
           <w:lang w:val="en-US"/>
         </w:rPr>
         <w:br/>
-        <w:t xml:space="preserve">  </w:t>
-      </w:r>
-      <w:proofErr w:type="gramStart"/>
-      <w:r>
-        <w:rPr>
-          <w:sz w:val="28"/>
-          <w:szCs w:val="28"/>
-          <w:lang w:val="en-US"/>
-        </w:rPr>
-        <w:t xml:space="preserve">  }</w:t>
-      </w:r>
-      <w:proofErr w:type="gramEnd"/>
+        <w:t xml:space="preserve">    }</w:t>
+      </w:r>
       <w:r>
         <w:rPr>
           <w:sz w:val="28"/>
@@ -10517,7 +10471,6 @@
         <w:t>: " . $e-&gt;</w:t>
       </w:r>
       <w:proofErr w:type="spellStart"/>
-      <w:proofErr w:type="gramStart"/>
       <w:r>
         <w:rPr>
           <w:sz w:val="28"/>
@@ -10533,16 +10486,7 @@
           <w:szCs w:val="28"/>
           <w:lang w:val="en-US"/>
         </w:rPr>
-        <w:t>(</w:t>
-      </w:r>
-      <w:proofErr w:type="gramEnd"/>
-      <w:r>
-        <w:rPr>
-          <w:sz w:val="28"/>
-          <w:szCs w:val="28"/>
-          <w:lang w:val="en-US"/>
-        </w:rPr>
-        <w:t>);</w:t>
+        <w:t>();</w:t>
       </w:r>
       <w:r>
         <w:rPr>
@@ -11198,7 +11142,41 @@
           <w:szCs w:val="28"/>
           <w:lang w:val="uk-UA"/>
         </w:rPr>
-        <w:t>Програмний код:</w:t>
+        <w:t>Програмний код</w:t>
+      </w:r>
+      <w:r>
+        <w:rPr>
+          <w:sz w:val="28"/>
+          <w:szCs w:val="28"/>
+          <w:lang w:val="en-US"/>
+        </w:rPr>
+        <w:t xml:space="preserve"> </w:t>
+      </w:r>
+      <w:r>
+        <w:rPr>
+          <w:sz w:val="28"/>
+          <w:szCs w:val="28"/>
+          <w:lang w:val="uk-UA"/>
+        </w:rPr>
+        <w:t xml:space="preserve">ФАЙЛ </w:t>
+      </w:r>
+      <w:proofErr w:type="spellStart"/>
+      <w:r>
+        <w:rPr>
+          <w:sz w:val="28"/>
+          <w:szCs w:val="28"/>
+          <w:lang w:val="en-US"/>
+        </w:rPr>
+        <w:t>Worker.php</w:t>
+      </w:r>
+      <w:proofErr w:type="spellEnd"/>
+      <w:r>
+        <w:rPr>
+          <w:sz w:val="28"/>
+          <w:szCs w:val="28"/>
+          <w:lang w:val="uk-UA"/>
+        </w:rPr>
+        <w:t>:</w:t>
       </w:r>
     </w:p>
     <w:p>
@@ -11210,34 +11188,14 @@
           <w:lang w:val="en-US"/>
         </w:rPr>
       </w:pPr>
-    </w:p>
-    <w:p>
-      <w:pPr>
-        <w:ind w:firstLine="0"/>
-        <w:rPr>
-          <w:sz w:val="28"/>
-          <w:szCs w:val="28"/>
-          <w:lang w:val="en-US"/>
-        </w:rPr>
-      </w:pPr>
-      <w:r>
-        <w:rPr>
-          <w:sz w:val="28"/>
-          <w:szCs w:val="28"/>
-          <w:lang w:val="uk-UA"/>
-        </w:rPr>
-        <w:t xml:space="preserve">Файл </w:t>
-      </w:r>
-      <w:proofErr w:type="spellStart"/>
-      <w:r>
-        <w:rPr>
-          <w:sz w:val="28"/>
-          <w:szCs w:val="28"/>
-          <w:lang w:val="en-US"/>
-        </w:rPr>
-        <w:t>Worker.php</w:t>
-      </w:r>
-      <w:proofErr w:type="spellEnd"/>
+      <w:r>
+        <w:rPr>
+          <w:sz w:val="28"/>
+          <w:szCs w:val="28"/>
+          <w:lang w:val="uk-UA"/>
+        </w:rPr>
+        <w:t xml:space="preserve"> </w:t>
+      </w:r>
     </w:p>
     <w:p>
       <w:pPr>
@@ -11576,6 +11534,15 @@
           <w:lang w:val="en-US"/>
         </w:rPr>
         <w:br/>
+        <w:t xml:space="preserve">        // Check whether the property exists</w:t>
+      </w:r>
+      <w:r>
+        <w:rPr>
+          <w:sz w:val="28"/>
+          <w:szCs w:val="28"/>
+          <w:lang w:val="en-US"/>
+        </w:rPr>
+        <w:br/>
       </w:r>
       <w:r>
         <w:rPr>
@@ -11584,15 +11551,6 @@
           <w:lang w:val="en-US"/>
         </w:rPr>
         <w:lastRenderedPageBreak/>
-        <w:t xml:space="preserve">        // Check whether the property exists</w:t>
-      </w:r>
-      <w:r>
-        <w:rPr>
-          <w:sz w:val="28"/>
-          <w:szCs w:val="28"/>
-          <w:lang w:val="en-US"/>
-        </w:rPr>
-        <w:br/>
         <w:t xml:space="preserve">        if(</w:t>
       </w:r>
       <w:proofErr w:type="spellStart"/>
@@ -12110,14 +12068,6 @@
           <w:lang w:val="en-US"/>
         </w:rPr>
         <w:br/>
-      </w:r>
-      <w:r>
-        <w:rPr>
-          <w:sz w:val="28"/>
-          <w:szCs w:val="28"/>
-          <w:lang w:val="en-US"/>
-        </w:rPr>
-        <w:lastRenderedPageBreak/>
         <w:t xml:space="preserve">    }</w:t>
       </w:r>
       <w:r>
@@ -12144,29 +12094,70 @@
     <w:p>
       <w:pPr>
         <w:ind w:firstLine="0"/>
-        <w:jc w:val="left"/>
-        <w:rPr>
-          <w:sz w:val="28"/>
-          <w:szCs w:val="28"/>
-          <w:lang w:val="en-US"/>
-        </w:rPr>
-      </w:pPr>
-      <w:r>
-        <w:rPr>
-          <w:sz w:val="28"/>
-          <w:szCs w:val="28"/>
-          <w:lang w:val="uk-UA"/>
-        </w:rPr>
-        <w:t xml:space="preserve">Файл </w:t>
-      </w:r>
-      <w:r>
-        <w:rPr>
-          <w:sz w:val="28"/>
-          <w:szCs w:val="28"/>
-          <w:lang w:val="en-US"/>
-        </w:rPr>
-        <w:t>index8.php</w:t>
-      </w:r>
+        <w:rPr>
+          <w:sz w:val="28"/>
+          <w:szCs w:val="28"/>
+          <w:lang w:val="en-US"/>
+        </w:rPr>
+      </w:pPr>
+      <w:r>
+        <w:rPr>
+          <w:sz w:val="28"/>
+          <w:szCs w:val="28"/>
+          <w:lang w:val="uk-UA"/>
+        </w:rPr>
+        <w:t>Програмний код</w:t>
+      </w:r>
+      <w:r>
+        <w:rPr>
+          <w:sz w:val="28"/>
+          <w:szCs w:val="28"/>
+          <w:lang w:val="en-US"/>
+        </w:rPr>
+        <w:t xml:space="preserve"> </w:t>
+      </w:r>
+      <w:r>
+        <w:rPr>
+          <w:sz w:val="28"/>
+          <w:szCs w:val="28"/>
+          <w:lang w:val="uk-UA"/>
+        </w:rPr>
+        <w:t xml:space="preserve">ФАЙЛ </w:t>
+      </w:r>
+      <w:r>
+        <w:rPr>
+          <w:sz w:val="28"/>
+          <w:szCs w:val="28"/>
+          <w:lang w:val="en-US"/>
+        </w:rPr>
+        <w:t>index8</w:t>
+      </w:r>
+      <w:r>
+        <w:rPr>
+          <w:sz w:val="28"/>
+          <w:szCs w:val="28"/>
+          <w:lang w:val="en-US"/>
+        </w:rPr>
+        <w:t>.php</w:t>
+      </w:r>
+      <w:r>
+        <w:rPr>
+          <w:sz w:val="28"/>
+          <w:szCs w:val="28"/>
+          <w:lang w:val="uk-UA"/>
+        </w:rPr>
+        <w:t>:</w:t>
+      </w:r>
+    </w:p>
+    <w:p>
+      <w:pPr>
+        <w:ind w:firstLine="0"/>
+        <w:rPr>
+          <w:sz w:val="28"/>
+          <w:szCs w:val="28"/>
+          <w:lang w:val="en-US"/>
+        </w:rPr>
+      </w:pPr>
     </w:p>
     <w:p>
       <w:pPr>
@@ -12929,6 +12920,15 @@
           <w:lang w:val="en-US"/>
         </w:rPr>
         <w:br/>
+        <w:t xml:space="preserve">        }</w:t>
+      </w:r>
+      <w:r>
+        <w:rPr>
+          <w:sz w:val="28"/>
+          <w:szCs w:val="28"/>
+          <w:lang w:val="en-US"/>
+        </w:rPr>
+        <w:br/>
       </w:r>
       <w:r>
         <w:rPr>
@@ -12937,22 +12937,6 @@
           <w:lang w:val="en-US"/>
         </w:rPr>
         <w:lastRenderedPageBreak/>
-        <w:t xml:space="preserve">        }</w:t>
-      </w:r>
-      <w:r>
-        <w:rPr>
-          <w:sz w:val="28"/>
-          <w:szCs w:val="28"/>
-          <w:lang w:val="en-US"/>
-        </w:rPr>
-        <w:br/>
-      </w:r>
-      <w:r>
-        <w:rPr>
-          <w:sz w:val="28"/>
-          <w:szCs w:val="28"/>
-          <w:lang w:val="en-US"/>
-        </w:rPr>
         <w:br/>
         <w:t xml:space="preserve">        </w:t>
       </w:r>
@@ -13339,7 +13323,6 @@
         <w:t>: " . $e-&gt;</w:t>
       </w:r>
       <w:proofErr w:type="spellStart"/>
-      <w:proofErr w:type="gramStart"/>
       <w:r>
         <w:rPr>
           <w:sz w:val="28"/>
@@ -13355,16 +13338,7 @@
           <w:szCs w:val="28"/>
           <w:lang w:val="en-US"/>
         </w:rPr>
-        <w:t>(</w:t>
-      </w:r>
-      <w:proofErr w:type="gramEnd"/>
-      <w:r>
-        <w:rPr>
-          <w:sz w:val="28"/>
-          <w:szCs w:val="28"/>
-          <w:lang w:val="en-US"/>
-        </w:rPr>
-        <w:t>);</w:t>
+        <w:t>();</w:t>
       </w:r>
       <w:r>
         <w:rPr>
@@ -14740,6 +14714,7 @@
   <w:style w:type="character" w:default="1" w:styleId="DefaultParagraphFont">
     <w:name w:val="Default Paragraph Font"/>
     <w:uiPriority w:val="1"/>
+    <w:semiHidden/>
     <w:unhideWhenUsed/>
   </w:style>
   <w:style w:type="table" w:default="1" w:styleId="TableNormal">

</xml_diff>